<commit_message>
core and servlets edited
</commit_message>
<xml_diff>
--- a/Java/Core/Object.docx
+++ b/Java/Core/Object.docx
@@ -516,7 +516,37 @@
         <w:rPr>
           <w:rFonts w:cstheme="minorHAnsi"/>
         </w:rPr>
-        <w:t xml:space="preserve"> использующиеся в synchronized блоках или методах, работают для синхронизации потоков, назвать что делают;</w:t>
+        <w:t xml:space="preserve"> использующиеся в synchronized блоках или методах, раб</w:t>
+      </w:r>
+      <w:r>
+        <w:rPr>
+          <w:rFonts w:cstheme="minorHAnsi"/>
+        </w:rPr>
+        <w:t xml:space="preserve">отают для синхронизации потоков </w:t>
+      </w:r>
+      <w:r>
+        <w:rPr>
+          <w:rFonts w:cstheme="minorHAnsi"/>
+        </w:rPr>
+        <w:t>(</w:t>
+      </w:r>
+      <w:r>
+        <w:rPr>
+          <w:rFonts w:cstheme="minorHAnsi"/>
+        </w:rPr>
+        <w:t>см. документ с многопоточкой</w:t>
+      </w:r>
+      <w:r>
+        <w:rPr>
+          <w:rFonts w:cstheme="minorHAnsi"/>
+        </w:rPr>
+        <w:t>)</w:t>
+      </w:r>
+      <w:r>
+        <w:rPr>
+          <w:rFonts w:cstheme="minorHAnsi"/>
+        </w:rPr>
+        <w:t>;</w:t>
       </w:r>
     </w:p>
     <w:p>
@@ -609,76 +639,108 @@
         <w:rPr>
           <w:rFonts w:cstheme="minorHAnsi"/>
         </w:rPr>
-        <w:t xml:space="preserve">Объекты этого класса являются уникальными или класс подразумевает поведение, а не работу с данными – например </w:t>
+        <w:t>Объекты этого класса являются уникальными или класс подразумевает поведение, а не работу с данными –</w:t>
+      </w:r>
+      <w:r>
+        <w:rPr>
+          <w:rFonts w:cstheme="minorHAnsi"/>
+        </w:rPr>
+        <w:t xml:space="preserve"> </w:t>
+      </w:r>
+      <w:r>
+        <w:rPr>
+          <w:rFonts w:cstheme="minorHAnsi"/>
+          <w:lang w:val="en-US"/>
+        </w:rPr>
+        <w:t>Singleton</w:t>
+      </w:r>
+      <w:r>
+        <w:rPr>
+          <w:rFonts w:cstheme="minorHAnsi"/>
+        </w:rPr>
+        <w:t xml:space="preserve"> </w:t>
+      </w:r>
+      <w:r>
+        <w:rPr>
+          <w:rFonts w:cstheme="minorHAnsi"/>
+        </w:rPr>
+        <w:t xml:space="preserve">или </w:t>
+      </w:r>
+      <w:r>
+        <w:rPr>
+          <w:rFonts w:cstheme="minorHAnsi"/>
+          <w:lang w:val="en-US"/>
+        </w:rPr>
+        <w:t>Utility</w:t>
+      </w:r>
+      <w:r>
+        <w:rPr>
+          <w:rFonts w:cstheme="minorHAnsi"/>
+        </w:rPr>
+        <w:t xml:space="preserve"> </w:t>
+      </w:r>
+      <w:r>
+        <w:rPr>
+          <w:rFonts w:cstheme="minorHAnsi"/>
+        </w:rPr>
+        <w:t>классы.</w:t>
+      </w:r>
+      <w:r>
+        <w:rPr>
+          <w:rFonts w:cstheme="minorHAnsi"/>
+        </w:rPr>
+        <w:br/>
+      </w:r>
+      <w:r>
+        <w:rPr>
+          <w:rFonts w:cstheme="minorHAnsi"/>
+        </w:rPr>
+        <w:t xml:space="preserve">Уже имеет свою реализацию и ее поведение является приемлемым, например, </w:t>
       </w:r>
       <w:proofErr w:type="spellStart"/>
       <w:r>
         <w:rPr>
           <w:rFonts w:cstheme="minorHAnsi"/>
         </w:rPr>
-        <w:t>Thread</w:t>
+        <w:t>Set</w:t>
       </w:r>
       <w:proofErr w:type="spellEnd"/>
       <w:r>
         <w:rPr>
           <w:rFonts w:cstheme="minorHAnsi"/>
         </w:rPr>
+        <w:t xml:space="preserve">, </w:t>
+      </w:r>
+      <w:proofErr w:type="spellStart"/>
+      <w:r>
+        <w:rPr>
+          <w:rFonts w:cstheme="minorHAnsi"/>
+        </w:rPr>
+        <w:t>List</w:t>
+      </w:r>
+      <w:proofErr w:type="spellEnd"/>
+      <w:r>
+        <w:rPr>
+          <w:rFonts w:cstheme="minorHAnsi"/>
+        </w:rPr>
+        <w:t xml:space="preserve">, </w:t>
+      </w:r>
+      <w:proofErr w:type="spellStart"/>
+      <w:r>
+        <w:rPr>
+          <w:rFonts w:cstheme="minorHAnsi"/>
+        </w:rPr>
+        <w:t>Map</w:t>
+      </w:r>
+      <w:proofErr w:type="spellEnd"/>
+      <w:r>
+        <w:rPr>
+          <w:rFonts w:cstheme="minorHAnsi"/>
+        </w:rPr>
         <w:t>.</w:t>
       </w:r>
-      <w:r>
-        <w:rPr>
-          <w:rFonts w:cstheme="minorHAnsi"/>
-        </w:rPr>
-        <w:br/>
-      </w:r>
-      <w:r>
-        <w:rPr>
-          <w:rFonts w:cstheme="minorHAnsi"/>
-        </w:rPr>
-        <w:t xml:space="preserve">Уже имеет свою реализацию и ее поведение является приемлемым, например, </w:t>
-      </w:r>
-      <w:proofErr w:type="spellStart"/>
-      <w:r>
-        <w:rPr>
-          <w:rFonts w:cstheme="minorHAnsi"/>
-        </w:rPr>
-        <w:t>Set</w:t>
-      </w:r>
-      <w:proofErr w:type="spellEnd"/>
-      <w:r>
-        <w:rPr>
-          <w:rFonts w:cstheme="minorHAnsi"/>
-        </w:rPr>
-        <w:t xml:space="preserve">, </w:t>
-      </w:r>
-      <w:proofErr w:type="spellStart"/>
-      <w:r>
-        <w:rPr>
-          <w:rFonts w:cstheme="minorHAnsi"/>
-        </w:rPr>
-        <w:t>List</w:t>
-      </w:r>
-      <w:proofErr w:type="spellEnd"/>
-      <w:r>
-        <w:rPr>
-          <w:rFonts w:cstheme="minorHAnsi"/>
-        </w:rPr>
-        <w:t xml:space="preserve">, </w:t>
-      </w:r>
-      <w:proofErr w:type="spellStart"/>
-      <w:r>
-        <w:rPr>
-          <w:rFonts w:cstheme="minorHAnsi"/>
-        </w:rPr>
-        <w:t>Map</w:t>
-      </w:r>
-      <w:proofErr w:type="spellEnd"/>
-      <w:r>
-        <w:rPr>
-          <w:rFonts w:cstheme="minorHAnsi"/>
-        </w:rPr>
-        <w:t>.</w:t>
-      </w:r>
+      <w:bookmarkStart w:id="0" w:name="_GoBack"/>
+      <w:bookmarkEnd w:id="0"/>
       <w:r>
         <w:rPr>
           <w:rFonts w:cstheme="minorHAnsi"/>
@@ -2945,8 +3007,6 @@
       <w:r>
         <w:t>.</w:t>
       </w:r>
-      <w:bookmarkStart w:id="0" w:name="_GoBack"/>
-      <w:bookmarkEnd w:id="0"/>
     </w:p>
     <w:p>
       <w:r>

</xml_diff>